<commit_message>
__README__.txt install-windows.md plan-compact.html plan-full.html project-front-page.docx project-front-page.pdf project-front-page.synctex.gz project-front-page.tex
</commit_message>
<xml_diff>
--- a/ipsa/project-front-page.docx
+++ b/ipsa/project-front-page.docx
@@ -1,6 +1,6 @@
 
 <file path=word/document.xml><?xml version="1.0" encoding="utf-8"?>
-<w:document xmlns:wpc="http://schemas.microsoft.com/office/word/2010/wordprocessingCanvas" xmlns:cx="http://schemas.microsoft.com/office/drawing/2014/chartex" xmlns:cx1="http://schemas.microsoft.com/office/drawing/2015/9/8/chartex" xmlns:cx2="http://schemas.microsoft.com/office/drawing/2015/10/21/chartex" xmlns:cx3="http://schemas.microsoft.com/office/drawing/2016/5/9/chartex" xmlns:cx4="http://schemas.microsoft.com/office/drawing/2016/5/10/chartex" xmlns:cx5="http://schemas.microsoft.com/office/drawing/2016/5/11/chartex" xmlns:cx6="http://schemas.microsoft.com/office/drawing/2016/5/12/chartex" xmlns:cx7="http://schemas.microsoft.com/office/drawing/2016/5/13/chartex" xmlns:cx8="http://schemas.microsoft.com/office/drawing/2016/5/14/chartex" xmlns:mc="http://schemas.openxmlformats.org/markup-compatibility/2006" xmlns:aink="http://schemas.microsoft.com/office/drawing/2016/ink" xmlns:am3d="http://schemas.microsoft.com/office/drawing/2017/model3d" xmlns:o="urn:schemas-microsoft-com:office:office" xmlns:oel="http://schemas.microsoft.com/office/2019/extlst" xmlns:r="http://schemas.openxmlformats.org/officeDocument/2006/relationships" xmlns:m="http://schemas.openxmlformats.org/officeDocument/2006/math" xmlns:v="urn:schemas-microsoft-com:vml" xmlns:wp14="http://schemas.microsoft.com/office/word/2010/wordprocessingDrawing" xmlns:wp="http://schemas.openxmlformats.org/drawingml/2006/wordprocessingDrawing" xmlns:w10="urn:schemas-microsoft-com:office:word" xmlns:w="http://schemas.openxmlformats.org/wordprocessingml/2006/main" xmlns:w14="http://schemas.microsoft.com/office/word/2010/wordml" xmlns:w15="http://schemas.microsoft.com/office/word/2012/wordml" xmlns:w16cex="http://schemas.microsoft.com/office/word/2018/wordml/cex" xmlns:w16cid="http://schemas.microsoft.com/office/word/2016/wordml/cid" xmlns:w16="http://schemas.microsoft.com/office/word/2018/wordml" xmlns:w16sdtdh="http://schemas.microsoft.com/office/word/2020/wordml/sdtdatahash" xmlns:w16se="http://schemas.microsoft.com/office/word/2015/wordml/symex" xmlns:wpg="http://schemas.microsoft.com/office/word/2010/wordprocessingGroup" xmlns:wpi="http://schemas.microsoft.com/office/word/2010/wordprocessingInk" xmlns:wne="http://schemas.microsoft.com/office/word/2006/wordml" xmlns:wps="http://schemas.microsoft.com/office/word/2010/wordprocessingShape" mc:Ignorable="w14 w15 w16se w16cid w16 w16cex w16sdtdh wp14">
+<w:document xmlns:wpc="http://schemas.microsoft.com/office/word/2010/wordprocessingCanvas" xmlns:cx="http://schemas.microsoft.com/office/drawing/2014/chartex" xmlns:cx1="http://schemas.microsoft.com/office/drawing/2015/9/8/chartex" xmlns:cx2="http://schemas.microsoft.com/office/drawing/2015/10/21/chartex" xmlns:cx3="http://schemas.microsoft.com/office/drawing/2016/5/9/chartex" xmlns:cx4="http://schemas.microsoft.com/office/drawing/2016/5/10/chartex" xmlns:cx5="http://schemas.microsoft.com/office/drawing/2016/5/11/chartex" xmlns:cx6="http://schemas.microsoft.com/office/drawing/2016/5/12/chartex" xmlns:cx7="http://schemas.microsoft.com/office/drawing/2016/5/13/chartex" xmlns:cx8="http://schemas.microsoft.com/office/drawing/2016/5/14/chartex" xmlns:mc="http://schemas.openxmlformats.org/markup-compatibility/2006" xmlns:aink="http://schemas.microsoft.com/office/drawing/2016/ink" xmlns:am3d="http://schemas.microsoft.com/office/drawing/2017/model3d" xmlns:o="urn:schemas-microsoft-com:office:office" xmlns:oel="http://schemas.microsoft.com/office/2019/extlst" xmlns:r="http://schemas.openxmlformats.org/officeDocument/2006/relationships" xmlns:m="http://schemas.openxmlformats.org/officeDocument/2006/math" xmlns:v="urn:schemas-microsoft-com:vml" xmlns:wp14="http://schemas.microsoft.com/office/word/2010/wordprocessingDrawing" xmlns:wp="http://schemas.openxmlformats.org/drawingml/2006/wordprocessingDrawing" xmlns:w10="urn:schemas-microsoft-com:office:word" xmlns:w="http://schemas.openxmlformats.org/wordprocessingml/2006/main" xmlns:w14="http://schemas.microsoft.com/office/word/2010/wordml" xmlns:w15="http://schemas.microsoft.com/office/word/2012/wordml" xmlns:w16cex="http://schemas.microsoft.com/office/word/2018/wordml/cex" xmlns:w16cid="http://schemas.microsoft.com/office/word/2016/wordml/cid" xmlns:w16="http://schemas.microsoft.com/office/word/2018/wordml" xmlns:w16du="http://schemas.microsoft.com/office/word/2023/wordml/word16du" xmlns:w16sdtdh="http://schemas.microsoft.com/office/word/2020/wordml/sdtdatahash" xmlns:w16se="http://schemas.microsoft.com/office/word/2015/wordml/symex" xmlns:wpg="http://schemas.microsoft.com/office/word/2010/wordprocessingGroup" xmlns:wpi="http://schemas.microsoft.com/office/word/2010/wordprocessingInk" xmlns:wne="http://schemas.microsoft.com/office/word/2006/wordml" xmlns:wps="http://schemas.microsoft.com/office/word/2010/wordprocessingShape" mc:Ignorable="w14 w15 w16se w16cid w16 w16cex w16sdtdh w16du wp14">
   <w:body>
     <w:p>
       <w:pPr>
@@ -64,7 +64,7 @@
           <w:sz w:val="52"/>
           <w:lang w:val="en-US"/>
         </w:rPr>
-        <w:t>4</w:t>
+        <w:t>5</w:t>
       </w:r>
       <w:r>
         <w:rPr>
@@ -236,7 +236,7 @@
                 <w:sz w:val="24"/>
                 <w:lang w:val="en-US"/>
               </w:rPr>
-              <w:t>2</w:t>
+              <w:t>4</w:t>
             </w:r>
             <w:r>
               <w:rPr>
@@ -745,7 +745,7 @@
 </file>
 
 <file path=word/styles.xml><?xml version="1.0" encoding="utf-8"?>
-<w:styles xmlns:mc="http://schemas.openxmlformats.org/markup-compatibility/2006" xmlns:r="http://schemas.openxmlformats.org/officeDocument/2006/relationships" xmlns:w="http://schemas.openxmlformats.org/wordprocessingml/2006/main" xmlns:w14="http://schemas.microsoft.com/office/word/2010/wordml" xmlns:w15="http://schemas.microsoft.com/office/word/2012/wordml" xmlns:w16cex="http://schemas.microsoft.com/office/word/2018/wordml/cex" xmlns:w16cid="http://schemas.microsoft.com/office/word/2016/wordml/cid" xmlns:w16="http://schemas.microsoft.com/office/word/2018/wordml" xmlns:w16sdtdh="http://schemas.microsoft.com/office/word/2020/wordml/sdtdatahash" xmlns:w16se="http://schemas.microsoft.com/office/word/2015/wordml/symex" mc:Ignorable="w14 w15 w16se w16cid w16 w16cex w16sdtdh">
+<w:styles xmlns:mc="http://schemas.openxmlformats.org/markup-compatibility/2006" xmlns:r="http://schemas.openxmlformats.org/officeDocument/2006/relationships" xmlns:w="http://schemas.openxmlformats.org/wordprocessingml/2006/main" xmlns:w14="http://schemas.microsoft.com/office/word/2010/wordml" xmlns:w15="http://schemas.microsoft.com/office/word/2012/wordml" xmlns:w16cex="http://schemas.microsoft.com/office/word/2018/wordml/cex" xmlns:w16cid="http://schemas.microsoft.com/office/word/2016/wordml/cid" xmlns:w16="http://schemas.microsoft.com/office/word/2018/wordml" xmlns:w16du="http://schemas.microsoft.com/office/word/2023/wordml/word16du" xmlns:w16sdtdh="http://schemas.microsoft.com/office/word/2020/wordml/sdtdatahash" xmlns:w16se="http://schemas.microsoft.com/office/word/2015/wordml/symex" mc:Ignorable="w14 w15 w16se w16cid w16 w16cex w16sdtdh w16du">
   <w:docDefaults>
     <w:rPrDefault>
       <w:rPr>

</xml_diff>

<commit_message>
ipsa21r-answers.zip ipsa21r.zip project-front-page.aux project-front-page.docx project-front-page.pdf project-front-page.tex project-intro.md all-slides.pdf introduction.pdf introduction.pptx linear_programming.pdf linear_programming.pptx
</commit_message>
<xml_diff>
--- a/ipsa/project-front-page.docx
+++ b/ipsa/project-front-page.docx
@@ -456,6 +456,26 @@
                 <w:lang w:val="en-US"/>
               </w:rPr>
             </w:pPr>
+            <w:r>
+              <w:rPr>
+                <w:i/>
+                <w:iCs/>
+                <w:color w:val="FF0000"/>
+                <w:sz w:val="24"/>
+                <w:lang w:val="en-US"/>
+              </w:rPr>
+              <w:t xml:space="preserve">It is mandatory to give a statement </w:t>
+            </w:r>
+            <w:r>
+              <w:rPr>
+                <w:i/>
+                <w:iCs/>
+                <w:color w:val="FF0000"/>
+                <w:sz w:val="24"/>
+                <w:lang w:val="en-US"/>
+              </w:rPr>
+              <w:t>if you are 2-3 students in the group</w:t>
+            </w:r>
           </w:p>
         </w:tc>
       </w:tr>
@@ -529,10 +549,23 @@
           <w:p>
             <w:pPr>
               <w:rPr>
+                <w:i/>
+                <w:iCs/>
+                <w:color w:val="FF0000"/>
                 <w:sz w:val="24"/>
                 <w:lang w:val="en-US"/>
               </w:rPr>
             </w:pPr>
+            <w:r>
+              <w:rPr>
+                <w:i/>
+                <w:iCs/>
+                <w:color w:val="FF0000"/>
+                <w:sz w:val="24"/>
+                <w:lang w:val="en-US"/>
+              </w:rPr>
+              <w:t>It is mandatory to give a statement – also if you did not use GAI</w:t>
+            </w:r>
           </w:p>
         </w:tc>
       </w:tr>
@@ -616,16 +649,29 @@
         </w:rPr>
         <w:t xml:space="preserve">project </w:t>
       </w:r>
-      <w:proofErr w:type="spellStart"/>
-      <w:r>
-        <w:rPr>
-          <w:b/>
-          <w:szCs w:val="20"/>
-          <w:lang w:val="en-US"/>
-        </w:rPr>
-        <w:t>handin</w:t>
-      </w:r>
-      <w:proofErr w:type="spellEnd"/>
+      <w:r>
+        <w:rPr>
+          <w:b/>
+          <w:szCs w:val="20"/>
+          <w:lang w:val="en-US"/>
+        </w:rPr>
+        <w:t xml:space="preserve">handin </w:t>
+      </w:r>
+      <w:r>
+        <w:rPr>
+          <w:b/>
+          <w:szCs w:val="20"/>
+          <w:lang w:val="en-US"/>
+        </w:rPr>
+        <w:t>will be considered cheating at the exam</w:t>
+      </w:r>
+      <w:r>
+        <w:rPr>
+          <w:szCs w:val="20"/>
+          <w:lang w:val="en-US"/>
+        </w:rPr>
+        <w:t>.</w:t>
+      </w:r>
       <w:r>
         <w:rPr>
           <w:b/>
@@ -636,29 +682,6 @@
       </w:r>
       <w:r>
         <w:rPr>
-          <w:b/>
-          <w:szCs w:val="20"/>
-          <w:lang w:val="en-US"/>
-        </w:rPr>
-        <w:t>will be considered cheating at the exam</w:t>
-      </w:r>
-      <w:r>
-        <w:rPr>
-          <w:szCs w:val="20"/>
-          <w:lang w:val="en-US"/>
-        </w:rPr>
-        <w:t>.</w:t>
-      </w:r>
-      <w:r>
-        <w:rPr>
-          <w:b/>
-          <w:szCs w:val="20"/>
-          <w:lang w:val="en-US"/>
-        </w:rPr>
-        <w:t xml:space="preserve"> </w:t>
-      </w:r>
-      <w:r>
-        <w:rPr>
           <w:szCs w:val="20"/>
           <w:lang w:val="en-US"/>
         </w:rPr>
@@ -718,23 +741,7 @@
           <w:szCs w:val="20"/>
           <w:lang w:val="en-US"/>
         </w:rPr>
-        <w:t xml:space="preserve"> this is encouraged – but always state your source in your </w:t>
-      </w:r>
-      <w:proofErr w:type="spellStart"/>
-      <w:r>
-        <w:rPr>
-          <w:szCs w:val="20"/>
-          <w:lang w:val="en-US"/>
-        </w:rPr>
-        <w:t>handin</w:t>
-      </w:r>
-      <w:proofErr w:type="spellEnd"/>
-      <w:r>
-        <w:rPr>
-          <w:szCs w:val="20"/>
-          <w:lang w:val="en-US"/>
-        </w:rPr>
-        <w:t xml:space="preserve">. Also discussing your problems with your project with other students is perfectly fine, but </w:t>
+        <w:t xml:space="preserve"> this is encouraged – but always state your source in your handin. Also discussing your problems with your project with other students is perfectly fine, but </w:t>
       </w:r>
       <w:r>
         <w:rPr>
@@ -748,23 +755,7 @@
           <w:szCs w:val="20"/>
           <w:lang w:val="en-US"/>
         </w:rPr>
-        <w:t xml:space="preserve">each group should </w:t>
-      </w:r>
-      <w:proofErr w:type="spellStart"/>
-      <w:r>
-        <w:rPr>
-          <w:szCs w:val="20"/>
-          <w:lang w:val="en-US"/>
-        </w:rPr>
-        <w:t>handin</w:t>
-      </w:r>
-      <w:proofErr w:type="spellEnd"/>
-      <w:r>
-        <w:rPr>
-          <w:szCs w:val="20"/>
-          <w:lang w:val="en-US"/>
-        </w:rPr>
-        <w:t xml:space="preserve"> their own solution. </w:t>
+        <w:t xml:space="preserve">each group should handin their own solution. </w:t>
       </w:r>
       <w:r>
         <w:rPr>
@@ -1253,6 +1244,7 @@
   <w:style w:type="character" w:default="1" w:styleId="DefaultParagraphFont">
     <w:name w:val="Default Paragraph Font"/>
     <w:uiPriority w:val="1"/>
+    <w:semiHidden/>
     <w:unhideWhenUsed/>
   </w:style>
   <w:style w:type="table" w:default="1" w:styleId="TableNormal">

</xml_diff>